<commit_message>
INF2162_ProgMultiPara TD9 NEW and Modify
</commit_message>
<xml_diff>
--- a/ANG2102_Anglais/presentationIntro.docx
+++ b/ANG2102_Anglais/presentationIntro.docx
@@ -3,221 +3,171 @@
 <w:document xmlns:wpc="http://schemas.microsoft.com/office/word/2010/wordprocessingCanvas" xmlns:cx="http://schemas.microsoft.com/office/drawing/2014/chartex" xmlns:cx1="http://schemas.microsoft.com/office/drawing/2015/9/8/chartex" xmlns:cx2="http://schemas.microsoft.com/office/drawing/2015/10/21/chartex" xmlns:cx3="http://schemas.microsoft.com/office/drawing/2016/5/9/chartex" xmlns:cx4="http://schemas.microsoft.com/office/drawing/2016/5/10/chartex" xmlns:cx5="http://schemas.microsoft.com/office/drawing/2016/5/11/chartex" xmlns:cx6="http://schemas.microsoft.com/office/drawing/2016/5/12/chartex" xmlns:cx7="http://schemas.microsoft.com/office/drawing/2016/5/13/chartex" xmlns:cx8="http://schemas.microsoft.com/office/drawing/2016/5/14/chartex" xmlns:mc="http://schemas.openxmlformats.org/markup-compatibility/2006" xmlns:aink="http://schemas.microsoft.com/office/drawing/2016/ink" xmlns:am3d="http://schemas.microsoft.com/office/drawing/2017/model3d" xmlns:o="urn:schemas-microsoft-com:office:office" xmlns:r="http://schemas.openxmlformats.org/officeDocument/2006/relationships" xmlns:m="http://schemas.openxmlformats.org/officeDocument/2006/math" xmlns:v="urn:schemas-microsoft-com:vml" xmlns:wp14="http://schemas.microsoft.com/office/word/2010/wordprocessingDrawing" xmlns:wp="http://schemas.openxmlformats.org/drawingml/2006/wordprocessingDrawing" xmlns:w10="urn:schemas-microsoft-com:office:word" xmlns:w="http://schemas.openxmlformats.org/wordprocessingml/2006/main" xmlns:w14="http://schemas.microsoft.com/office/word/2010/wordml" xmlns:w15="http://schemas.microsoft.com/office/word/2012/wordml" xmlns:w16cid="http://schemas.microsoft.com/office/word/2016/wordml/cid" xmlns:w16se="http://schemas.microsoft.com/office/word/2015/wordml/symex" xmlns:wpg="http://schemas.microsoft.com/office/word/2010/wordprocessingGroup" xmlns:wpi="http://schemas.microsoft.com/office/word/2010/wordprocessingInk" xmlns:wne="http://schemas.microsoft.com/office/word/2006/wordml" xmlns:wps="http://schemas.microsoft.com/office/word/2010/wordprocessingShape" mc:Ignorable="w14 w15 w16se w16cid wp14">
   <w:body>
     <w:p>
+      <w:pPr>
+        <w:rPr>
+          <w:lang w:val="en-US"/>
+        </w:rPr>
+      </w:pPr>
+      <w:r>
+        <w:rPr>
+          <w:lang w:val="en-US"/>
+        </w:rPr>
+        <w:t>Greeting</w:t>
+      </w:r>
+    </w:p>
+    <w:p>
+      <w:pPr>
+        <w:rPr>
+          <w:lang w:val="en-US"/>
+        </w:rPr>
+      </w:pPr>
+      <w:r>
+        <w:rPr>
+          <w:lang w:val="en-US"/>
+        </w:rPr>
+        <w:t>Introduce myself (Name + position)</w:t>
+      </w:r>
+    </w:p>
+    <w:p>
+      <w:pPr>
+        <w:rPr>
+          <w:lang w:val="en-US"/>
+        </w:rPr>
+      </w:pPr>
+      <w:r>
+        <w:rPr>
+          <w:lang w:val="en-US"/>
+        </w:rPr>
+        <w:t>Tell the purpose of the s</w:t>
+      </w:r>
+      <w:r>
+        <w:rPr>
+          <w:lang w:val="en-US"/>
+        </w:rPr>
+        <w:t>ubject</w:t>
+      </w:r>
+    </w:p>
+    <w:p>
+      <w:pPr>
+        <w:rPr>
+          <w:lang w:val="en-US"/>
+        </w:rPr>
+      </w:pPr>
+      <w:r>
+        <w:rPr>
+          <w:lang w:val="en-US"/>
+        </w:rPr>
+        <w:t xml:space="preserve">Give the length of the </w:t>
+      </w:r>
       <w:proofErr w:type="spellStart"/>
       <w:r>
-        <w:t>Greeting</w:t>
+        <w:rPr>
+          <w:lang w:val="en-US"/>
+        </w:rPr>
+        <w:t>pres</w:t>
       </w:r>
       <w:proofErr w:type="spellEnd"/>
     </w:p>
     <w:p>
-      <w:proofErr w:type="spellStart"/>
-      <w:r>
-        <w:t>Introduce</w:t>
-      </w:r>
-      <w:proofErr w:type="spellEnd"/>
-      <w:r>
+      <w:pPr>
+        <w:rPr>
+          <w:lang w:val="en-US"/>
+        </w:rPr>
+      </w:pPr>
+      <w:r>
+        <w:rPr>
+          <w:lang w:val="en-US"/>
+        </w:rPr>
+        <w:t>Outline the topics</w:t>
+      </w:r>
+    </w:p>
+    <w:p>
+      <w:pPr>
+        <w:rPr>
+          <w:lang w:val="en-US"/>
+        </w:rPr>
+      </w:pPr>
+      <w:r>
+        <w:rPr>
+          <w:lang w:val="en-US"/>
+        </w:rPr>
+        <w:t>Say where you will handle the questions</w:t>
+      </w:r>
+    </w:p>
+    <w:p>
+      <w:pPr>
+        <w:rPr>
+          <w:lang w:val="en-US"/>
+        </w:rPr>
+      </w:pPr>
+    </w:p>
+    <w:p>
+      <w:pPr>
+        <w:rPr>
+          <w:lang w:val="en-US"/>
+        </w:rPr>
+      </w:pPr>
+      <w:r>
+        <w:rPr>
+          <w:lang w:val="en-US"/>
+        </w:rPr>
+        <w:t>slide</w:t>
+      </w:r>
+    </w:p>
+    <w:p>
+      <w:pPr>
+        <w:rPr>
+          <w:lang w:val="en-US"/>
+        </w:rPr>
+      </w:pPr>
+      <w:r>
+        <w:rPr>
+          <w:lang w:val="en-US"/>
+        </w:rPr>
+        <w:t xml:space="preserve">Hello everyone, my name is Charles and I’m </w:t>
+      </w:r>
+      <w:r>
+        <w:rPr>
+          <w:lang w:val="en-US"/>
+        </w:rPr>
+        <w:t>an</w:t>
+      </w:r>
+      <w:r>
+        <w:rPr>
+          <w:lang w:val="en-US"/>
+        </w:rPr>
+        <w:t xml:space="preserve"> online </w:t>
+      </w:r>
+      <w:r>
+        <w:rPr>
+          <w:lang w:val="en-US"/>
+        </w:rPr>
+        <w:t>poker cash game</w:t>
+      </w:r>
+      <w:r>
+        <w:rPr>
+          <w:lang w:val="en-US"/>
+        </w:rPr>
         <w:t xml:space="preserve"> </w:t>
       </w:r>
-      <w:proofErr w:type="spellStart"/>
-      <w:r>
-        <w:t>myself</w:t>
-      </w:r>
-      <w:proofErr w:type="spellEnd"/>
-      <w:r>
-        <w:t xml:space="preserve"> (Name + position)</w:t>
-      </w:r>
-    </w:p>
-    <w:p>
-      <w:pPr>
-        <w:rPr>
-          <w:lang w:val="en-US"/>
-        </w:rPr>
-      </w:pPr>
-      <w:r>
-        <w:rPr>
-          <w:lang w:val="en-US"/>
-        </w:rPr>
-        <w:t>Tell the purpose of the s</w:t>
-      </w:r>
-      <w:r>
-        <w:rPr>
-          <w:lang w:val="en-US"/>
-        </w:rPr>
-        <w:t>ubject</w:t>
-      </w:r>
-    </w:p>
-    <w:p>
-      <w:pPr>
-        <w:rPr>
-          <w:lang w:val="en-US"/>
-        </w:rPr>
-      </w:pPr>
-      <w:r>
-        <w:rPr>
-          <w:lang w:val="en-US"/>
-        </w:rPr>
-        <w:t xml:space="preserve">Give the length of the </w:t>
-      </w:r>
-      <w:proofErr w:type="spellStart"/>
-      <w:r>
-        <w:rPr>
-          <w:lang w:val="en-US"/>
-        </w:rPr>
-        <w:t>pres</w:t>
-      </w:r>
-      <w:proofErr w:type="spellEnd"/>
-    </w:p>
-    <w:p>
-      <w:pPr>
-        <w:rPr>
-          <w:lang w:val="en-US"/>
-        </w:rPr>
-      </w:pPr>
-      <w:r>
-        <w:rPr>
-          <w:lang w:val="en-US"/>
-        </w:rPr>
-        <w:t>Outline the topics</w:t>
-      </w:r>
-    </w:p>
-    <w:p>
-      <w:pPr>
-        <w:rPr>
-          <w:lang w:val="en-US"/>
-        </w:rPr>
-      </w:pPr>
-      <w:r>
-        <w:rPr>
-          <w:lang w:val="en-US"/>
-        </w:rPr>
-        <w:t>Say where you will handle the questions</w:t>
-      </w:r>
-    </w:p>
-    <w:p>
-      <w:pPr>
-        <w:rPr>
-          <w:lang w:val="en-US"/>
-        </w:rPr>
-      </w:pPr>
-    </w:p>
-    <w:p>
-      <w:pPr>
-        <w:rPr>
-          <w:lang w:val="en-US"/>
-        </w:rPr>
-      </w:pPr>
-    </w:p>
-    <w:p>
-      <w:pPr>
-        <w:rPr>
-          <w:lang w:val="en-US"/>
-        </w:rPr>
-      </w:pPr>
-      <w:r>
-        <w:rPr>
-          <w:lang w:val="en-US"/>
-        </w:rPr>
-        <w:t xml:space="preserve">Hello everyone, my name is Charles and I’m a Texas </w:t>
-      </w:r>
-      <w:proofErr w:type="spellStart"/>
-      <w:r>
-        <w:rPr>
-          <w:lang w:val="en-US"/>
-        </w:rPr>
-        <w:t>Holdem</w:t>
-      </w:r>
-      <w:proofErr w:type="spellEnd"/>
-      <w:r>
-        <w:rPr>
-          <w:lang w:val="en-US"/>
-        </w:rPr>
-        <w:t xml:space="preserve"> poker cash game and </w:t>
-      </w:r>
-      <w:proofErr w:type="spellStart"/>
-      <w:r>
-        <w:rPr>
-          <w:lang w:val="en-US"/>
-        </w:rPr>
-        <w:t>sit’n’go</w:t>
-      </w:r>
-      <w:proofErr w:type="spellEnd"/>
-      <w:r>
-        <w:rPr>
-          <w:lang w:val="en-US"/>
-        </w:rPr>
-        <w:t xml:space="preserve"> </w:t>
-      </w:r>
-      <w:proofErr w:type="spellStart"/>
-      <w:r>
-        <w:rPr>
-          <w:lang w:val="en-US"/>
-        </w:rPr>
-        <w:t>lowStake</w:t>
-      </w:r>
-      <w:proofErr w:type="spellEnd"/>
-      <w:r>
-        <w:rPr>
-          <w:lang w:val="en-US"/>
-        </w:rPr>
-        <w:t xml:space="preserve"> regular.</w:t>
-      </w:r>
-    </w:p>
-    <w:p>
-      <w:pPr>
-        <w:rPr>
-          <w:lang w:val="en-US"/>
-        </w:rPr>
-      </w:pPr>
-      <w:r>
-        <w:rPr>
-          <w:lang w:val="en-US"/>
-        </w:rPr>
-        <w:t>You don’t know what that means? Well that will be the purpose of my presentation. I will explain</w:t>
-      </w:r>
-      <w:r>
-        <w:rPr>
-          <w:lang w:val="en-US"/>
-        </w:rPr>
-        <w:t xml:space="preserve"> to how people can make money in Texas </w:t>
-      </w:r>
-      <w:proofErr w:type="spellStart"/>
-      <w:r>
-        <w:rPr>
-          <w:lang w:val="en-US"/>
-        </w:rPr>
-        <w:t>Holdem</w:t>
-      </w:r>
-      <w:proofErr w:type="spellEnd"/>
-      <w:r>
-        <w:rPr>
-          <w:lang w:val="en-US"/>
-        </w:rPr>
-        <w:t xml:space="preserve"> poker. </w:t>
-      </w:r>
-    </w:p>
-    <w:p>
-      <w:pPr>
-        <w:rPr>
-          <w:lang w:val="en-US"/>
-        </w:rPr>
-      </w:pPr>
-      <w:r>
-        <w:rPr>
-          <w:lang w:val="en-US"/>
-        </w:rPr>
-        <w:t>The presentation will last about 15 minutes. So first I will introduce to you the basic rule</w:t>
-      </w:r>
-      <w:r>
-        <w:rPr>
-          <w:lang w:val="en-US"/>
-        </w:rPr>
-        <w:t>s</w:t>
-      </w:r>
-      <w:r>
-        <w:rPr>
-          <w:lang w:val="en-US"/>
-        </w:rPr>
-        <w:t xml:space="preserve"> of THP. Then I will talk about the various stakes and game mode you can play on. Finally, I will give you some </w:t>
+      <w:r>
+        <w:rPr>
+          <w:lang w:val="en-US"/>
+        </w:rPr>
+        <w:t>regular.</w:t>
+      </w:r>
+    </w:p>
+    <w:p>
+      <w:pPr>
+        <w:rPr>
+          <w:lang w:val="en-US"/>
+        </w:rPr>
+      </w:pPr>
+      <w:r>
+        <w:rPr>
+          <w:lang w:val="en-US"/>
+        </w:rPr>
+        <w:t>You don’t know what that means? Well that will be the purpose of my p</w:t>
       </w:r>
       <w:bookmarkStart w:id="0" w:name="_GoBack"/>
       <w:bookmarkEnd w:id="0"/>
@@ -225,7 +175,52 @@
         <w:rPr>
           <w:lang w:val="en-US"/>
         </w:rPr>
-        <w:t xml:space="preserve">advance concepts and game theory. </w:t>
+        <w:t>resentation. I will explain</w:t>
+      </w:r>
+      <w:r>
+        <w:rPr>
+          <w:lang w:val="en-US"/>
+        </w:rPr>
+        <w:t xml:space="preserve"> to how people can make money in Texas </w:t>
+      </w:r>
+      <w:proofErr w:type="spellStart"/>
+      <w:r>
+        <w:rPr>
+          <w:lang w:val="en-US"/>
+        </w:rPr>
+        <w:t>Holdem</w:t>
+      </w:r>
+      <w:proofErr w:type="spellEnd"/>
+      <w:r>
+        <w:rPr>
+          <w:lang w:val="en-US"/>
+        </w:rPr>
+        <w:t xml:space="preserve"> poker. </w:t>
+      </w:r>
+    </w:p>
+    <w:p>
+      <w:pPr>
+        <w:rPr>
+          <w:lang w:val="en-US"/>
+        </w:rPr>
+      </w:pPr>
+      <w:r>
+        <w:rPr>
+          <w:lang w:val="en-US"/>
+        </w:rPr>
+        <w:t>The presentation will last about 15 minutes. So first I will introduce to you the basic rule</w:t>
+      </w:r>
+      <w:r>
+        <w:rPr>
+          <w:lang w:val="en-US"/>
+        </w:rPr>
+        <w:t>s</w:t>
+      </w:r>
+      <w:r>
+        <w:rPr>
+          <w:lang w:val="en-US"/>
+        </w:rPr>
+        <w:t xml:space="preserve"> of THP. Then I will talk about the various stakes and game mode you can play on. Finally, I will give you some advance concepts and game theory. </w:t>
       </w:r>
     </w:p>
     <w:p>

</xml_diff>